<commit_message>
Wrote documentation about Alphabet Writing, cleaned up unnecessary files (because of new AlphabetPlotter)
</commit_message>
<xml_diff>
--- a/doc/Alphabet/Accelerometer Writing Tool.docx
+++ b/doc/Alphabet/Accelerometer Writing Tool.docx
@@ -1,6 +1,6 @@
 
 <file path=word/document.xml><?xml version="1.0" encoding="utf-8"?>
-<w:document xmlns:wpc="http://schemas.microsoft.com/office/word/2010/wordprocessingCanvas" xmlns:cx="http://schemas.microsoft.com/office/drawing/2014/chartex" xmlns:cx1="http://schemas.microsoft.com/office/drawing/2015/9/8/chartex" xmlns:cx2="http://schemas.microsoft.com/office/drawing/2015/10/21/chartex" xmlns:cx3="http://schemas.microsoft.com/office/drawing/2016/5/9/chartex" xmlns:cx4="http://schemas.microsoft.com/office/drawing/2016/5/10/chartex" xmlns:cx5="http://schemas.microsoft.com/office/drawing/2016/5/11/chartex" xmlns:cx6="http://schemas.microsoft.com/office/drawing/2016/5/12/chartex" xmlns:cx7="http://schemas.microsoft.com/office/drawing/2016/5/13/chartex" xmlns:cx8="http://schemas.microsoft.com/office/drawing/2016/5/14/chartex" xmlns:mc="http://schemas.openxmlformats.org/markup-compatibility/2006" xmlns:aink="http://schemas.microsoft.com/office/drawing/2016/ink" xmlns:am3d="http://schemas.microsoft.com/office/drawing/2017/model3d" xmlns:o="urn:schemas-microsoft-com:office:office" xmlns:r="http://schemas.openxmlformats.org/officeDocument/2006/relationships" xmlns:m="http://schemas.openxmlformats.org/officeDocument/2006/math" xmlns:v="urn:schemas-microsoft-com:vml" xmlns:wp14="http://schemas.microsoft.com/office/word/2010/wordprocessingDrawing" xmlns:wp="http://schemas.openxmlformats.org/drawingml/2006/wordprocessingDrawing" xmlns:w10="urn:schemas-microsoft-com:office:word" xmlns:w="http://schemas.openxmlformats.org/wordprocessingml/2006/main" xmlns:w14="http://schemas.microsoft.com/office/word/2010/wordml" xmlns:w15="http://schemas.microsoft.com/office/word/2012/wordml" xmlns:w16cid="http://schemas.microsoft.com/office/word/2016/wordml/cid" xmlns:w16se="http://schemas.microsoft.com/office/word/2015/wordml/symex" xmlns:wpg="http://schemas.microsoft.com/office/word/2010/wordprocessingGroup" xmlns:wpi="http://schemas.microsoft.com/office/word/2010/wordprocessingInk" xmlns:wne="http://schemas.microsoft.com/office/word/2006/wordml" xmlns:wps="http://schemas.microsoft.com/office/word/2010/wordprocessingShape" mc:Ignorable="w14 w15 w16se w16cid wp14">
+<w:document xmlns:wpc="http://schemas.microsoft.com/office/word/2010/wordprocessingCanvas" xmlns:mc="http://schemas.openxmlformats.org/markup-compatibility/2006" xmlns:o="urn:schemas-microsoft-com:office:office" xmlns:r="http://schemas.openxmlformats.org/officeDocument/2006/relationships" xmlns:m="http://schemas.openxmlformats.org/officeDocument/2006/math" xmlns:v="urn:schemas-microsoft-com:vml" xmlns:wp14="http://schemas.microsoft.com/office/word/2010/wordprocessingDrawing" xmlns:wp="http://schemas.openxmlformats.org/drawingml/2006/wordprocessingDrawing" xmlns:w10="urn:schemas-microsoft-com:office:word" xmlns:w="http://schemas.openxmlformats.org/wordprocessingml/2006/main" xmlns:w14="http://schemas.microsoft.com/office/word/2010/wordml" xmlns:w15="http://schemas.microsoft.com/office/word/2012/wordml" xmlns:wpg="http://schemas.microsoft.com/office/word/2010/wordprocessingGroup" xmlns:wpi="http://schemas.microsoft.com/office/word/2010/wordprocessingInk" xmlns:wne="http://schemas.microsoft.com/office/word/2006/wordml" xmlns:wps="http://schemas.microsoft.com/office/word/2010/wordprocessingShape" mc:Ignorable="w14 w15 wp14">
   <w:body>
     <w:p>
       <w:pPr>
@@ -8,15 +8,17 @@
         <w:jc w:val="center"/>
         <w:rPr>
           <w:rFonts w:ascii="Times New Roman" w:hAnsi="Times New Roman" w:cs="Times New Roman"/>
-          <w:sz w:val="24"/>
-          <w:szCs w:val="24"/>
-          <w:lang w:val="en-US"/>
-        </w:rPr>
-      </w:pPr>
-      <w:r>
-        <w:rPr>
-          <w:rFonts w:ascii="Times New Roman" w:hAnsi="Times New Roman" w:cs="Times New Roman"/>
-          <w:sz w:val="24"/>
+          <w:b/>
+          <w:sz w:val="32"/>
+          <w:szCs w:val="24"/>
+          <w:lang w:val="en-US"/>
+        </w:rPr>
+      </w:pPr>
+      <w:r>
+        <w:rPr>
+          <w:rFonts w:ascii="Times New Roman" w:hAnsi="Times New Roman" w:cs="Times New Roman"/>
+          <w:b/>
+          <w:sz w:val="32"/>
           <w:szCs w:val="24"/>
           <w:lang w:val="en-US"/>
         </w:rPr>
@@ -26,6 +28,28 @@
     <w:p>
       <w:pPr>
         <w:spacing w:after="0" w:line="480" w:lineRule="auto"/>
+        <w:rPr>
+          <w:rFonts w:ascii="Comic Sans MS" w:hAnsi="Comic Sans MS" w:cs="Times New Roman"/>
+          <w:b/>
+          <w:sz w:val="24"/>
+          <w:szCs w:val="24"/>
+          <w:lang w:val="en-US"/>
+        </w:rPr>
+      </w:pPr>
+      <w:r>
+        <w:rPr>
+          <w:rFonts w:ascii="Comic Sans MS" w:hAnsi="Comic Sans MS" w:cs="Times New Roman"/>
+          <w:b/>
+          <w:sz w:val="24"/>
+          <w:szCs w:val="24"/>
+          <w:lang w:val="en-US"/>
+        </w:rPr>
+        <w:t>Taking Data</w:t>
+      </w:r>
+    </w:p>
+    <w:p>
+      <w:pPr>
+        <w:spacing w:after="0" w:line="480" w:lineRule="auto"/>
         <w:ind w:firstLine="720"/>
         <w:rPr>
           <w:rFonts w:ascii="Times New Roman" w:hAnsi="Times New Roman" w:cs="Times New Roman"/>
@@ -41,25 +65,413 @@
           <w:szCs w:val="24"/>
           <w:lang w:val="en-US"/>
         </w:rPr>
-        <w:t xml:space="preserve">One can use an accelerometer to write letter by first tracing out letters with the device. After saving the acceleration data of the path taken by the device, one can reconstruct the </w:t>
-      </w:r>
-      <w:r>
-        <w:rPr>
-          <w:rFonts w:ascii="Times New Roman" w:hAnsi="Times New Roman" w:cs="Times New Roman"/>
-          <w:sz w:val="24"/>
-          <w:szCs w:val="24"/>
-          <w:lang w:val="en-US"/>
-        </w:rPr>
-        <w:t>position trace</w:t>
-      </w:r>
-      <w:r>
-        <w:rPr>
-          <w:rFonts w:ascii="Times New Roman" w:hAnsi="Times New Roman" w:cs="Times New Roman"/>
-          <w:sz w:val="24"/>
-          <w:szCs w:val="24"/>
-          <w:lang w:val="en-US"/>
-        </w:rPr>
-        <w:t>d by the accelerometer. The data is given as a series of data points. Each data point contains three elements: the time at which the data point was recorded, the acceleration at this moment felt in the X direction and in the Y direction. One can convert this to position data by discrete integration:</w:t>
+        <w:t>To write letters using the Accelerometer Writing Tool (</w:t>
+      </w:r>
+      <w:r>
+        <w:rPr>
+          <w:rFonts w:ascii="Times New Roman" w:hAnsi="Times New Roman" w:cs="Times New Roman"/>
+          <w:sz w:val="24"/>
+          <w:szCs w:val="24"/>
+          <w:lang w:val="en-US"/>
+        </w:rPr>
+        <w:t>titled</w:t>
+      </w:r>
+      <w:r>
+        <w:rPr>
+          <w:rFonts w:ascii="Times New Roman" w:hAnsi="Times New Roman" w:cs="Times New Roman"/>
+          <w:sz w:val="24"/>
+          <w:szCs w:val="24"/>
+          <w:lang w:val="en-US"/>
+        </w:rPr>
+        <w:t xml:space="preserve"> Alphabet in our files), one must first write out those letters using an accelerometer as their “pen” or writing device. While doing this, it is crucial that the accelerometer is not rotated about its own axis. This means that the positive x direction should stay pointing to the right, and the positive y direction should stay pointing forward during the </w:t>
+      </w:r>
+      <w:r>
+        <w:rPr>
+          <w:rFonts w:ascii="Times New Roman" w:hAnsi="Times New Roman" w:cs="Times New Roman"/>
+          <w:b/>
+          <w:sz w:val="24"/>
+          <w:szCs w:val="24"/>
+          <w:lang w:val="en-US"/>
+        </w:rPr>
+        <w:t>entire</w:t>
+      </w:r>
+      <w:r>
+        <w:rPr>
+          <w:b/>
+        </w:rPr>
+        <w:t xml:space="preserve"> </w:t>
+      </w:r>
+      <w:r>
+        <w:rPr>
+          <w:rFonts w:ascii="Times New Roman" w:hAnsi="Times New Roman" w:cs="Times New Roman"/>
+          <w:sz w:val="24"/>
+          <w:szCs w:val="24"/>
+          <w:lang w:val="en-US"/>
+        </w:rPr>
+        <w:t>motion.</w:t>
+      </w:r>
+      <w:r>
+        <w:rPr>
+          <w:rFonts w:ascii="Times New Roman" w:hAnsi="Times New Roman" w:cs="Times New Roman"/>
+          <w:sz w:val="24"/>
+          <w:szCs w:val="24"/>
+          <w:lang w:val="en-US"/>
+        </w:rPr>
+        <w:t xml:space="preserve"> This ensures that the calculated position data does not include unwanted motion.</w:t>
+      </w:r>
+    </w:p>
+    <w:p>
+      <w:pPr>
+        <w:spacing w:after="0" w:line="480" w:lineRule="auto"/>
+        <w:rPr>
+          <w:rFonts w:ascii="Comic Sans MS" w:hAnsi="Comic Sans MS" w:cs="Times New Roman"/>
+          <w:b/>
+          <w:sz w:val="24"/>
+          <w:szCs w:val="24"/>
+          <w:lang w:val="en-US"/>
+        </w:rPr>
+      </w:pPr>
+      <w:r>
+        <w:rPr>
+          <w:rFonts w:ascii="Comic Sans MS" w:hAnsi="Comic Sans MS" w:cs="Times New Roman"/>
+          <w:b/>
+          <w:sz w:val="24"/>
+          <w:szCs w:val="24"/>
+          <w:lang w:val="en-US"/>
+        </w:rPr>
+        <w:t>Counteracting Drift</w:t>
+      </w:r>
+    </w:p>
+    <w:p>
+      <w:pPr>
+        <w:spacing w:after="0" w:line="480" w:lineRule="auto"/>
+        <w:ind w:firstLine="720"/>
+        <w:rPr>
+          <w:rFonts w:ascii="Times New Roman" w:hAnsi="Times New Roman" w:cs="Times New Roman"/>
+          <w:sz w:val="24"/>
+          <w:szCs w:val="24"/>
+          <w:lang w:val="en-US"/>
+        </w:rPr>
+      </w:pPr>
+      <w:r>
+        <w:rPr>
+          <w:rFonts w:ascii="Times New Roman" w:hAnsi="Times New Roman" w:cs="Times New Roman"/>
+          <w:sz w:val="24"/>
+          <w:szCs w:val="24"/>
+          <w:lang w:val="en-US"/>
+        </w:rPr>
+        <w:t>When taking data, the hardest obstacle to overcome is drift. This is a natural occurrence, and causes acceleration to continue in certain directions while it may not be occurring in reality. So, we have some minor techniques to counteract as much drift as possible for improved data.</w:t>
+      </w:r>
+    </w:p>
+    <w:p>
+      <w:pPr>
+        <w:pStyle w:val="ListParagraph"/>
+        <w:numPr>
+          <w:ilvl w:val="0"/>
+          <w:numId w:val="1"/>
+        </w:numPr>
+        <w:spacing w:after="0" w:line="480" w:lineRule="auto"/>
+        <w:rPr>
+          <w:rFonts w:ascii="Times New Roman" w:hAnsi="Times New Roman" w:cs="Times New Roman"/>
+          <w:sz w:val="24"/>
+          <w:szCs w:val="24"/>
+          <w:lang w:val="en-US"/>
+        </w:rPr>
+      </w:pPr>
+      <w:r>
+        <w:rPr>
+          <w:rFonts w:ascii="Times New Roman" w:hAnsi="Times New Roman" w:cs="Times New Roman"/>
+          <w:sz w:val="24"/>
+          <w:szCs w:val="24"/>
+          <w:lang w:val="en-US"/>
+        </w:rPr>
+        <w:t>When closing a loop, or drawing the corner of a feature in a letter, make it sharp and abrupt.</w:t>
+      </w:r>
+    </w:p>
+    <w:p>
+      <w:pPr>
+        <w:pStyle w:val="ListParagraph"/>
+        <w:numPr>
+          <w:ilvl w:val="1"/>
+          <w:numId w:val="1"/>
+        </w:numPr>
+        <w:spacing w:after="0" w:line="480" w:lineRule="auto"/>
+        <w:rPr>
+          <w:rFonts w:ascii="Times New Roman" w:hAnsi="Times New Roman" w:cs="Times New Roman"/>
+          <w:sz w:val="24"/>
+          <w:szCs w:val="24"/>
+          <w:lang w:val="en-US"/>
+        </w:rPr>
+      </w:pPr>
+      <w:r>
+        <w:rPr>
+          <w:rFonts w:ascii="Times New Roman" w:hAnsi="Times New Roman" w:cs="Times New Roman"/>
+          <w:sz w:val="24"/>
+          <w:szCs w:val="24"/>
+          <w:lang w:val="en-US"/>
+        </w:rPr>
+        <w:t>This ensures that the deceleration outweighs the drift acceleration that may decrease the accuracy of the position data.</w:t>
+      </w:r>
+    </w:p>
+    <w:p>
+      <w:pPr>
+        <w:pStyle w:val="ListParagraph"/>
+        <w:numPr>
+          <w:ilvl w:val="0"/>
+          <w:numId w:val="1"/>
+        </w:numPr>
+        <w:spacing w:after="0" w:line="480" w:lineRule="auto"/>
+        <w:rPr>
+          <w:rFonts w:ascii="Times New Roman" w:hAnsi="Times New Roman" w:cs="Times New Roman"/>
+          <w:sz w:val="24"/>
+          <w:szCs w:val="24"/>
+          <w:lang w:val="en-US"/>
+        </w:rPr>
+      </w:pPr>
+      <w:r>
+        <w:rPr>
+          <w:rFonts w:ascii="Times New Roman" w:hAnsi="Times New Roman" w:cs="Times New Roman"/>
+          <w:sz w:val="24"/>
+          <w:szCs w:val="24"/>
+          <w:lang w:val="en-US"/>
+        </w:rPr>
+        <w:t>Find out which direction your device drifts naturally to overcome it.</w:t>
+      </w:r>
+    </w:p>
+    <w:p>
+      <w:pPr>
+        <w:pStyle w:val="ListParagraph"/>
+        <w:numPr>
+          <w:ilvl w:val="1"/>
+          <w:numId w:val="1"/>
+        </w:numPr>
+        <w:spacing w:after="0" w:line="480" w:lineRule="auto"/>
+        <w:rPr>
+          <w:rFonts w:ascii="Times New Roman" w:hAnsi="Times New Roman" w:cs="Times New Roman"/>
+          <w:sz w:val="24"/>
+          <w:szCs w:val="24"/>
+          <w:lang w:val="en-US"/>
+        </w:rPr>
+      </w:pPr>
+      <w:r>
+        <w:rPr>
+          <w:rFonts w:ascii="Times New Roman" w:hAnsi="Times New Roman" w:cs="Times New Roman"/>
+          <w:sz w:val="24"/>
+          <w:szCs w:val="24"/>
+          <w:lang w:val="en-US"/>
+        </w:rPr>
+        <w:t>For example, one of our test devices is a Huawei P20 Android phone. It drifts naturally to the left, so we ensured that the acceleration to the right was more intense than acceleration to the</w:t>
+      </w:r>
+      <w:r>
+        <w:rPr>
+          <w:rFonts w:ascii="Times New Roman" w:hAnsi="Times New Roman" w:cs="Times New Roman"/>
+          <w:sz w:val="24"/>
+          <w:szCs w:val="24"/>
+          <w:lang w:val="en-US"/>
+        </w:rPr>
+        <w:t xml:space="preserve"> left for more accurate results.</w:t>
+      </w:r>
+    </w:p>
+    <w:p>
+      <w:pPr>
+        <w:spacing w:after="0" w:line="480" w:lineRule="auto"/>
+        <w:rPr>
+          <w:rFonts w:ascii="Times New Roman" w:hAnsi="Times New Roman" w:cs="Times New Roman"/>
+          <w:sz w:val="24"/>
+          <w:szCs w:val="24"/>
+          <w:lang w:val="en-US"/>
+        </w:rPr>
+      </w:pPr>
+    </w:p>
+    <w:p>
+      <w:pPr>
+        <w:spacing w:after="0" w:line="480" w:lineRule="auto"/>
+        <w:rPr>
+          <w:rFonts w:ascii="Times New Roman" w:hAnsi="Times New Roman" w:cs="Times New Roman"/>
+          <w:sz w:val="24"/>
+          <w:szCs w:val="24"/>
+          <w:lang w:val="en-US"/>
+        </w:rPr>
+      </w:pPr>
+    </w:p>
+    <w:p>
+      <w:pPr>
+        <w:spacing w:after="0" w:line="480" w:lineRule="auto"/>
+        <w:ind w:firstLine="720"/>
+        <w:rPr>
+          <w:rFonts w:ascii="Times New Roman" w:hAnsi="Times New Roman" w:cs="Times New Roman"/>
+          <w:sz w:val="24"/>
+          <w:szCs w:val="24"/>
+          <w:lang w:val="en-US"/>
+        </w:rPr>
+      </w:pPr>
+    </w:p>
+    <w:p>
+      <w:pPr>
+        <w:spacing w:after="0" w:line="480" w:lineRule="auto"/>
+        <w:rPr>
+          <w:rFonts w:ascii="Comic Sans MS" w:hAnsi="Comic Sans MS" w:cs="Times New Roman"/>
+          <w:b/>
+          <w:sz w:val="24"/>
+          <w:szCs w:val="24"/>
+          <w:lang w:val="en-US"/>
+        </w:rPr>
+      </w:pPr>
+      <w:r>
+        <w:rPr>
+          <w:rFonts w:ascii="Comic Sans MS" w:hAnsi="Comic Sans MS" w:cs="Times New Roman"/>
+          <w:b/>
+          <w:sz w:val="24"/>
+          <w:szCs w:val="24"/>
+          <w:lang w:val="en-US"/>
+        </w:rPr>
+        <w:lastRenderedPageBreak/>
+        <w:t>Naming Conventions</w:t>
+      </w:r>
+    </w:p>
+    <w:p>
+      <w:pPr>
+        <w:spacing w:after="0" w:line="480" w:lineRule="auto"/>
+        <w:ind w:firstLine="720"/>
+        <w:rPr>
+          <w:rFonts w:ascii="Times New Roman" w:hAnsi="Times New Roman" w:cs="Times New Roman"/>
+          <w:sz w:val="24"/>
+          <w:szCs w:val="24"/>
+          <w:lang w:val="en-US"/>
+        </w:rPr>
+      </w:pPr>
+      <w:r>
+        <w:rPr>
+          <w:rFonts w:ascii="Times New Roman" w:hAnsi="Times New Roman" w:cs="Times New Roman"/>
+          <w:sz w:val="24"/>
+          <w:szCs w:val="24"/>
+          <w:lang w:val="en-US"/>
+        </w:rPr>
+        <w:t xml:space="preserve">After obtaining the acceleration data in a </w:t>
+      </w:r>
+      <w:r>
+        <w:rPr>
+          <w:rFonts w:ascii="Times New Roman" w:hAnsi="Times New Roman" w:cs="Times New Roman"/>
+          <w:b/>
+          <w:sz w:val="24"/>
+          <w:szCs w:val="24"/>
+          <w:lang w:val="en-US"/>
+        </w:rPr>
+        <w:t>.csv</w:t>
+      </w:r>
+      <w:r>
+        <w:rPr>
+          <w:rFonts w:ascii="Times New Roman" w:hAnsi="Times New Roman" w:cs="Times New Roman"/>
+          <w:sz w:val="24"/>
+          <w:szCs w:val="24"/>
+          <w:lang w:val="en-US"/>
+        </w:rPr>
+        <w:t xml:space="preserve"> file format, one must rename the file according to our Naming Conventions</w:t>
+      </w:r>
+      <w:r>
+        <w:rPr>
+          <w:rFonts w:ascii="Times New Roman" w:hAnsi="Times New Roman" w:cs="Times New Roman"/>
+          <w:sz w:val="24"/>
+          <w:szCs w:val="24"/>
+          <w:lang w:val="en-US"/>
+        </w:rPr>
+        <w:t xml:space="preserve"> text file</w:t>
+      </w:r>
+      <w:r>
+        <w:rPr>
+          <w:rFonts w:ascii="Times New Roman" w:hAnsi="Times New Roman" w:cs="Times New Roman"/>
+          <w:sz w:val="24"/>
+          <w:szCs w:val="24"/>
+          <w:lang w:val="en-US"/>
+        </w:rPr>
+        <w:t xml:space="preserve">. </w:t>
+      </w:r>
+      <w:r>
+        <w:rPr>
+          <w:rFonts w:ascii="Times New Roman" w:hAnsi="Times New Roman" w:cs="Times New Roman"/>
+          <w:sz w:val="24"/>
+          <w:szCs w:val="24"/>
+          <w:lang w:val="en-US"/>
+        </w:rPr>
+        <w:t>It is in the same folder as this document.</w:t>
+      </w:r>
+    </w:p>
+    <w:p>
+      <w:pPr>
+        <w:spacing w:after="0" w:line="480" w:lineRule="auto"/>
+        <w:rPr>
+          <w:rFonts w:ascii="Comic Sans MS" w:hAnsi="Comic Sans MS" w:cs="Times New Roman"/>
+          <w:b/>
+          <w:sz w:val="24"/>
+          <w:szCs w:val="24"/>
+          <w:lang w:val="en-US"/>
+        </w:rPr>
+      </w:pPr>
+      <w:r>
+        <w:rPr>
+          <w:rFonts w:ascii="Comic Sans MS" w:hAnsi="Comic Sans MS" w:cs="Times New Roman"/>
+          <w:b/>
+          <w:sz w:val="24"/>
+          <w:szCs w:val="24"/>
+          <w:lang w:val="en-US"/>
+        </w:rPr>
+        <w:t>Understanding Calculations</w:t>
+      </w:r>
+    </w:p>
+    <w:p>
+      <w:pPr>
+        <w:spacing w:after="0" w:line="480" w:lineRule="auto"/>
+        <w:ind w:firstLine="720"/>
+        <w:rPr>
+          <w:rFonts w:ascii="Times New Roman" w:hAnsi="Times New Roman" w:cs="Times New Roman"/>
+          <w:sz w:val="24"/>
+          <w:szCs w:val="24"/>
+          <w:lang w:val="en-US"/>
+        </w:rPr>
+      </w:pPr>
+      <w:r>
+        <w:rPr>
+          <w:rFonts w:ascii="Times New Roman" w:hAnsi="Times New Roman" w:cs="Times New Roman"/>
+          <w:sz w:val="24"/>
+          <w:szCs w:val="24"/>
+          <w:lang w:val="en-US"/>
+        </w:rPr>
+        <w:t>To convert the obtained acceleration data</w:t>
+      </w:r>
+      <w:r>
+        <w:rPr>
+          <w:rFonts w:ascii="Times New Roman" w:hAnsi="Times New Roman" w:cs="Times New Roman"/>
+          <w:sz w:val="24"/>
+          <w:szCs w:val="24"/>
+          <w:lang w:val="en-US"/>
+        </w:rPr>
+        <w:t xml:space="preserve"> into position data, it is necessary to use discrete integration, or double integration. This can be done using the following equations:</w:t>
+      </w:r>
+    </w:p>
+    <w:p>
+      <w:pPr>
+        <w:spacing w:after="0" w:line="480" w:lineRule="auto"/>
+        <w:rPr>
+          <w:rFonts w:ascii="Times New Roman" w:eastAsiaTheme="minorEastAsia" w:hAnsi="Times New Roman" w:cs="Times New Roman"/>
+          <w:sz w:val="24"/>
+          <w:szCs w:val="24"/>
+        </w:rPr>
+      </w:pPr>
+      <w:r>
+        <w:rPr>
+          <w:rFonts w:ascii="Times New Roman" w:eastAsiaTheme="minorEastAsia" w:hAnsi="Times New Roman" w:cs="Times New Roman"/>
+          <w:sz w:val="24"/>
+          <w:szCs w:val="24"/>
+        </w:rPr>
+        <w:t>To convert</w:t>
+      </w:r>
+      <w:r>
+        <w:rPr>
+          <w:rFonts w:ascii="Times New Roman" w:eastAsiaTheme="minorEastAsia" w:hAnsi="Times New Roman" w:cs="Times New Roman"/>
+          <w:sz w:val="24"/>
+          <w:szCs w:val="24"/>
+        </w:rPr>
+        <w:t xml:space="preserve"> acceleration into velocity:</w:t>
       </w:r>
     </w:p>
     <w:p>
@@ -95,6 +507,306 @@
                   <w:lang w:val="en-US"/>
                 </w:rPr>
                 <m:t>v</m:t>
+              </m:r>
+            </m:e>
+            <m:sub>
+              <m:r>
+                <w:rPr>
+                  <w:rFonts w:ascii="Cambria Math" w:hAnsi="Cambria Math" w:cs="Times New Roman"/>
+                  <w:sz w:val="24"/>
+                  <w:szCs w:val="24"/>
+                  <w:lang w:val="en-US"/>
+                </w:rPr>
+                <m:t>i</m:t>
+              </m:r>
+            </m:sub>
+          </m:sSub>
+          <m:r>
+            <w:rPr>
+              <w:rFonts w:ascii="Cambria Math" w:hAnsi="Cambria Math" w:cs="Times New Roman"/>
+              <w:sz w:val="24"/>
+              <w:szCs w:val="24"/>
+              <w:lang w:val="fr-CA"/>
+            </w:rPr>
+            <m:t>=</m:t>
+          </m:r>
+          <m:sSub>
+            <m:sSubPr>
+              <m:ctrlPr>
+                <w:rPr>
+                  <w:rFonts w:ascii="Cambria Math" w:hAnsi="Cambria Math" w:cs="Times New Roman"/>
+                  <w:i/>
+                  <w:sz w:val="24"/>
+                  <w:szCs w:val="24"/>
+                  <w:lang w:val="en-US"/>
+                </w:rPr>
+              </m:ctrlPr>
+            </m:sSubPr>
+            <m:e>
+              <m:r>
+                <w:rPr>
+                  <w:rFonts w:ascii="Cambria Math" w:hAnsi="Cambria Math" w:cs="Times New Roman"/>
+                  <w:sz w:val="24"/>
+                  <w:szCs w:val="24"/>
+                  <w:lang w:val="en-US"/>
+                </w:rPr>
+                <m:t>v</m:t>
+              </m:r>
+            </m:e>
+            <m:sub>
+              <m:r>
+                <w:rPr>
+                  <w:rFonts w:ascii="Cambria Math" w:hAnsi="Cambria Math" w:cs="Times New Roman"/>
+                  <w:sz w:val="24"/>
+                  <w:szCs w:val="24"/>
+                  <w:lang w:val="en-US"/>
+                </w:rPr>
+                <m:t>i</m:t>
+              </m:r>
+              <m:r>
+                <w:rPr>
+                  <w:rFonts w:ascii="Cambria Math" w:hAnsi="Cambria Math" w:cs="Times New Roman"/>
+                  <w:sz w:val="24"/>
+                  <w:szCs w:val="24"/>
+                  <w:lang w:val="fr-CA"/>
+                </w:rPr>
+                <m:t>-1</m:t>
+              </m:r>
+            </m:sub>
+          </m:sSub>
+          <m:r>
+            <w:rPr>
+              <w:rFonts w:ascii="Cambria Math" w:hAnsi="Cambria Math" w:cs="Times New Roman"/>
+              <w:sz w:val="24"/>
+              <w:szCs w:val="24"/>
+              <w:lang w:val="fr-CA"/>
+            </w:rPr>
+            <m:t>+</m:t>
+          </m:r>
+          <m:sSub>
+            <m:sSubPr>
+              <m:ctrlPr>
+                <w:rPr>
+                  <w:rFonts w:ascii="Cambria Math" w:hAnsi="Cambria Math" w:cs="Times New Roman"/>
+                  <w:i/>
+                  <w:sz w:val="24"/>
+                  <w:szCs w:val="24"/>
+                  <w:lang w:val="en-US"/>
+                </w:rPr>
+              </m:ctrlPr>
+            </m:sSubPr>
+            <m:e>
+              <m:r>
+                <w:rPr>
+                  <w:rFonts w:ascii="Cambria Math" w:hAnsi="Cambria Math" w:cs="Times New Roman"/>
+                  <w:sz w:val="24"/>
+                  <w:szCs w:val="24"/>
+                  <w:lang w:val="en-US"/>
+                </w:rPr>
+                <m:t>a</m:t>
+              </m:r>
+            </m:e>
+            <m:sub>
+              <m:r>
+                <w:rPr>
+                  <w:rFonts w:ascii="Cambria Math" w:hAnsi="Cambria Math" w:cs="Times New Roman"/>
+                  <w:sz w:val="24"/>
+                  <w:szCs w:val="24"/>
+                  <w:lang w:val="en-US"/>
+                </w:rPr>
+                <m:t>i</m:t>
+              </m:r>
+            </m:sub>
+          </m:sSub>
+          <m:d>
+            <m:dPr>
+              <m:ctrlPr>
+                <w:rPr>
+                  <w:rFonts w:ascii="Cambria Math" w:hAnsi="Cambria Math" w:cs="Times New Roman"/>
+                  <w:i/>
+                  <w:sz w:val="24"/>
+                  <w:szCs w:val="24"/>
+                  <w:lang w:val="en-US"/>
+                </w:rPr>
+              </m:ctrlPr>
+            </m:dPr>
+            <m:e>
+              <m:sSub>
+                <m:sSubPr>
+                  <m:ctrlPr>
+                    <w:rPr>
+                      <w:rFonts w:ascii="Cambria Math" w:hAnsi="Cambria Math" w:cs="Times New Roman"/>
+                      <w:i/>
+                      <w:sz w:val="24"/>
+                      <w:szCs w:val="24"/>
+                      <w:lang w:val="en-US"/>
+                    </w:rPr>
+                  </m:ctrlPr>
+                </m:sSubPr>
+                <m:e>
+                  <m:r>
+                    <w:rPr>
+                      <w:rFonts w:ascii="Cambria Math" w:hAnsi="Cambria Math" w:cs="Times New Roman"/>
+                      <w:sz w:val="24"/>
+                      <w:szCs w:val="24"/>
+                      <w:lang w:val="en-US"/>
+                    </w:rPr>
+                    <m:t>t</m:t>
+                  </m:r>
+                </m:e>
+                <m:sub>
+                  <m:r>
+                    <w:rPr>
+                      <w:rFonts w:ascii="Cambria Math" w:hAnsi="Cambria Math" w:cs="Times New Roman"/>
+                      <w:sz w:val="24"/>
+                      <w:szCs w:val="24"/>
+                      <w:lang w:val="en-US"/>
+                    </w:rPr>
+                    <m:t>i</m:t>
+                  </m:r>
+                </m:sub>
+              </m:sSub>
+              <m:r>
+                <w:rPr>
+                  <w:rFonts w:ascii="Cambria Math" w:hAnsi="Cambria Math" w:cs="Times New Roman"/>
+                  <w:sz w:val="24"/>
+                  <w:szCs w:val="24"/>
+                  <w:lang w:val="fr-CA"/>
+                </w:rPr>
+                <m:t>-</m:t>
+              </m:r>
+              <m:sSub>
+                <m:sSubPr>
+                  <m:ctrlPr>
+                    <w:rPr>
+                      <w:rFonts w:ascii="Cambria Math" w:hAnsi="Cambria Math" w:cs="Times New Roman"/>
+                      <w:i/>
+                      <w:sz w:val="24"/>
+                      <w:szCs w:val="24"/>
+                      <w:lang w:val="en-US"/>
+                    </w:rPr>
+                  </m:ctrlPr>
+                </m:sSubPr>
+                <m:e>
+                  <m:r>
+                    <w:rPr>
+                      <w:rFonts w:ascii="Cambria Math" w:hAnsi="Cambria Math" w:cs="Times New Roman"/>
+                      <w:sz w:val="24"/>
+                      <w:szCs w:val="24"/>
+                      <w:lang w:val="en-US"/>
+                    </w:rPr>
+                    <m:t>t</m:t>
+                  </m:r>
+                </m:e>
+                <m:sub>
+                  <m:r>
+                    <w:rPr>
+                      <w:rFonts w:ascii="Cambria Math" w:hAnsi="Cambria Math" w:cs="Times New Roman"/>
+                      <w:sz w:val="24"/>
+                      <w:szCs w:val="24"/>
+                      <w:lang w:val="en-US"/>
+                    </w:rPr>
+                    <m:t>i</m:t>
+                  </m:r>
+                  <m:r>
+                    <w:rPr>
+                      <w:rFonts w:ascii="Cambria Math" w:hAnsi="Cambria Math" w:cs="Times New Roman"/>
+                      <w:sz w:val="24"/>
+                      <w:szCs w:val="24"/>
+                      <w:lang w:val="fr-CA"/>
+                    </w:rPr>
+                    <m:t>-1</m:t>
+                  </m:r>
+                </m:sub>
+              </m:sSub>
+            </m:e>
+          </m:d>
+        </m:oMath>
+      </m:oMathPara>
+    </w:p>
+    <w:p>
+      <w:pPr>
+        <w:spacing w:after="0" w:line="480" w:lineRule="auto"/>
+        <w:rPr>
+          <w:rFonts w:ascii="Times New Roman" w:eastAsiaTheme="minorEastAsia" w:hAnsi="Times New Roman" w:cs="Times New Roman"/>
+          <w:sz w:val="24"/>
+          <w:szCs w:val="24"/>
+        </w:rPr>
+      </w:pPr>
+      <w:r>
+        <w:rPr>
+          <w:rFonts w:ascii="Times New Roman" w:eastAsiaTheme="minorEastAsia" w:hAnsi="Times New Roman" w:cs="Times New Roman"/>
+          <w:sz w:val="24"/>
+          <w:szCs w:val="24"/>
+          <w:lang w:val="en-US"/>
+        </w:rPr>
+        <w:t xml:space="preserve">And for velocity into position (signified </w:t>
+      </w:r>
+      <w:proofErr w:type="gramStart"/>
+      <w:r>
+        <w:rPr>
+          <w:rFonts w:ascii="Times New Roman" w:eastAsiaTheme="minorEastAsia" w:hAnsi="Times New Roman" w:cs="Times New Roman"/>
+          <w:sz w:val="24"/>
+          <w:szCs w:val="24"/>
+          <w:lang w:val="en-US"/>
+        </w:rPr>
+        <w:t xml:space="preserve">by </w:t>
+      </w:r>
+      <w:proofErr w:type="gramEnd"/>
+      <m:oMath>
+        <m:r>
+          <w:rPr>
+            <w:rFonts w:ascii="Cambria Math" w:eastAsiaTheme="minorEastAsia" w:hAnsi="Cambria Math" w:cs="Times New Roman"/>
+            <w:sz w:val="24"/>
+            <w:szCs w:val="24"/>
+            <w:lang w:val="en-US"/>
+          </w:rPr>
+          <m:t>r</m:t>
+        </m:r>
+      </m:oMath>
+      <w:r>
+        <w:rPr>
+          <w:rFonts w:ascii="Times New Roman" w:eastAsiaTheme="minorEastAsia" w:hAnsi="Times New Roman" w:cs="Times New Roman"/>
+          <w:sz w:val="24"/>
+          <w:szCs w:val="24"/>
+          <w:lang w:val="en-US"/>
+        </w:rPr>
+        <w:t>):</w:t>
+      </w:r>
+    </w:p>
+    <w:p>
+      <w:pPr>
+        <w:spacing w:after="0" w:line="480" w:lineRule="auto"/>
+        <w:rPr>
+          <w:rFonts w:ascii="Times New Roman" w:eastAsiaTheme="minorEastAsia" w:hAnsi="Times New Roman" w:cs="Times New Roman"/>
+          <w:sz w:val="24"/>
+          <w:szCs w:val="24"/>
+          <w:lang w:val="en-US"/>
+        </w:rPr>
+      </w:pPr>
+      <m:oMathPara>
+        <m:oMath>
+          <m:sSub>
+            <m:sSubPr>
+              <m:ctrlPr>
+                <w:rPr>
+                  <w:rFonts w:ascii="Cambria Math" w:hAnsi="Cambria Math" w:cs="Times New Roman"/>
+                  <w:i/>
+                  <w:sz w:val="24"/>
+                  <w:szCs w:val="24"/>
+                  <w:lang w:val="en-US"/>
+                </w:rPr>
+              </m:ctrlPr>
+            </m:sSubPr>
+            <m:e>
+              <m:r>
+                <w:rPr>
+                  <w:rFonts w:ascii="Cambria Math" w:hAnsi="Cambria Math" w:cs="Times New Roman"/>
+                  <w:sz w:val="24"/>
+                  <w:szCs w:val="24"/>
+                  <w:lang w:val="en-US"/>
+                </w:rPr>
+                <m:t>r</m:t>
               </m:r>
             </m:e>
             <m:sub>
@@ -138,7 +850,7 @@
                   <w:szCs w:val="24"/>
                   <w:lang w:val="en-US"/>
                 </w:rPr>
-                <m:t>v</m:t>
+                <m:t>r</m:t>
               </m:r>
             </m:e>
             <m:sub>
@@ -182,7 +894,7 @@
                   <w:szCs w:val="24"/>
                   <w:lang w:val="en-US"/>
                 </w:rPr>
-                <m:t>a</m:t>
+                <m:t>v</m:t>
               </m:r>
             </m:e>
             <m:sub>
@@ -304,6 +1016,411 @@
           <w:lang w:val="en-US"/>
         </w:rPr>
       </w:pPr>
+      <w:r>
+        <w:rPr>
+          <w:rFonts w:ascii="Times New Roman" w:eastAsiaTheme="minorEastAsia" w:hAnsi="Times New Roman" w:cs="Times New Roman"/>
+          <w:i/>
+          <w:sz w:val="24"/>
+          <w:szCs w:val="24"/>
+          <w:lang w:val="en-US"/>
+        </w:rPr>
+        <w:t xml:space="preserve">Note: </w:t>
+      </w:r>
+      <m:oMath>
+        <m:sSub>
+          <m:sSubPr>
+            <m:ctrlPr>
+              <w:rPr>
+                <w:rFonts w:ascii="Cambria Math" w:eastAsiaTheme="minorEastAsia" w:hAnsi="Cambria Math" w:cs="Times New Roman"/>
+                <w:i/>
+                <w:sz w:val="24"/>
+                <w:szCs w:val="24"/>
+                <w:lang w:val="en-US"/>
+              </w:rPr>
+            </m:ctrlPr>
+          </m:sSubPr>
+          <m:e>
+            <m:r>
+              <w:rPr>
+                <w:rFonts w:ascii="Cambria Math" w:eastAsiaTheme="minorEastAsia" w:hAnsi="Cambria Math" w:cs="Times New Roman"/>
+                <w:sz w:val="24"/>
+                <w:szCs w:val="24"/>
+                <w:lang w:val="en-US"/>
+              </w:rPr>
+              <m:t>v</m:t>
+            </m:r>
+          </m:e>
+          <m:sub>
+            <m:r>
+              <w:rPr>
+                <w:rFonts w:ascii="Cambria Math" w:eastAsiaTheme="minorEastAsia" w:hAnsi="Cambria Math" w:cs="Times New Roman"/>
+                <w:sz w:val="24"/>
+                <w:szCs w:val="24"/>
+                <w:lang w:val="en-US"/>
+              </w:rPr>
+              <m:t>0</m:t>
+            </m:r>
+          </m:sub>
+        </m:sSub>
+        <m:r>
+          <w:rPr>
+            <w:rFonts w:ascii="Cambria Math" w:eastAsiaTheme="minorEastAsia" w:hAnsi="Cambria Math" w:cs="Times New Roman"/>
+            <w:sz w:val="24"/>
+            <w:szCs w:val="24"/>
+            <w:lang w:val="en-US"/>
+          </w:rPr>
+          <m:t xml:space="preserve">, </m:t>
+        </m:r>
+        <m:sSub>
+          <m:sSubPr>
+            <m:ctrlPr>
+              <w:rPr>
+                <w:rFonts w:ascii="Cambria Math" w:eastAsiaTheme="minorEastAsia" w:hAnsi="Cambria Math" w:cs="Times New Roman"/>
+                <w:i/>
+                <w:sz w:val="24"/>
+                <w:szCs w:val="24"/>
+                <w:lang w:val="en-US"/>
+              </w:rPr>
+            </m:ctrlPr>
+          </m:sSubPr>
+          <m:e>
+            <m:r>
+              <w:rPr>
+                <w:rFonts w:ascii="Cambria Math" w:eastAsiaTheme="minorEastAsia" w:hAnsi="Cambria Math" w:cs="Times New Roman"/>
+                <w:sz w:val="24"/>
+                <w:szCs w:val="24"/>
+                <w:lang w:val="en-US"/>
+              </w:rPr>
+              <m:t>r</m:t>
+            </m:r>
+          </m:e>
+          <m:sub>
+            <m:r>
+              <w:rPr>
+                <w:rFonts w:ascii="Cambria Math" w:eastAsiaTheme="minorEastAsia" w:hAnsi="Cambria Math" w:cs="Times New Roman"/>
+                <w:sz w:val="24"/>
+                <w:szCs w:val="24"/>
+                <w:lang w:val="en-US"/>
+              </w:rPr>
+              <m:t>0</m:t>
+            </m:r>
+          </m:sub>
+        </m:sSub>
+      </m:oMath>
+      <w:r>
+        <w:rPr>
+          <w:rFonts w:ascii="Times New Roman" w:eastAsiaTheme="minorEastAsia" w:hAnsi="Times New Roman" w:cs="Times New Roman"/>
+          <w:i/>
+          <w:sz w:val="24"/>
+          <w:szCs w:val="24"/>
+          <w:lang w:val="en-US"/>
+        </w:rPr>
+        <w:t xml:space="preserve"> </w:t>
+      </w:r>
+      <w:r>
+        <w:rPr>
+          <w:rFonts w:ascii="Times New Roman" w:eastAsiaTheme="minorEastAsia" w:hAnsi="Times New Roman" w:cs="Times New Roman"/>
+          <w:i/>
+          <w:sz w:val="24"/>
+          <w:szCs w:val="24"/>
+          <w:lang w:val="en-US"/>
+        </w:rPr>
+        <w:t>are (</w:t>
+      </w:r>
+      <w:r>
+        <w:rPr>
+          <w:rFonts w:ascii="Times New Roman" w:eastAsiaTheme="minorEastAsia" w:hAnsi="Times New Roman" w:cs="Times New Roman"/>
+          <w:i/>
+          <w:sz w:val="24"/>
+          <w:szCs w:val="24"/>
+          <w:lang w:val="en-US"/>
+        </w:rPr>
+        <w:t>0</w:t>
+      </w:r>
+      <w:r>
+        <w:rPr>
+          <w:rFonts w:ascii="Times New Roman" w:eastAsiaTheme="minorEastAsia" w:hAnsi="Times New Roman" w:cs="Times New Roman"/>
+          <w:i/>
+          <w:sz w:val="24"/>
+          <w:szCs w:val="24"/>
+          <w:lang w:val="en-US"/>
+        </w:rPr>
+        <w:t>, 0, 0)</w:t>
+      </w:r>
+      <w:r>
+        <w:rPr>
+          <w:rFonts w:ascii="Times New Roman" w:eastAsiaTheme="minorEastAsia" w:hAnsi="Times New Roman" w:cs="Times New Roman"/>
+          <w:i/>
+          <w:sz w:val="24"/>
+          <w:szCs w:val="24"/>
+          <w:lang w:val="en-US"/>
+        </w:rPr>
+        <w:t xml:space="preserve"> </w:t>
+      </w:r>
+      <w:proofErr w:type="gramStart"/>
+      <w:r>
+        <w:rPr>
+          <w:rFonts w:ascii="Times New Roman" w:eastAsiaTheme="minorEastAsia" w:hAnsi="Times New Roman" w:cs="Times New Roman"/>
+          <w:i/>
+          <w:sz w:val="24"/>
+          <w:szCs w:val="24"/>
+          <w:lang w:val="en-US"/>
+        </w:rPr>
+        <w:t xml:space="preserve">at </w:t>
+      </w:r>
+      <w:proofErr w:type="gramEnd"/>
+      <m:oMath>
+        <m:r>
+          <w:rPr>
+            <w:rFonts w:ascii="Cambria Math" w:eastAsiaTheme="minorEastAsia" w:hAnsi="Cambria Math" w:cs="Times New Roman"/>
+            <w:sz w:val="24"/>
+            <w:szCs w:val="24"/>
+            <w:lang w:val="en-US"/>
+          </w:rPr>
+          <m:t>t=0</m:t>
+        </m:r>
+      </m:oMath>
+      <w:r>
+        <w:rPr>
+          <w:rFonts w:ascii="Times New Roman" w:eastAsiaTheme="minorEastAsia" w:hAnsi="Times New Roman" w:cs="Times New Roman"/>
+          <w:i/>
+          <w:sz w:val="24"/>
+          <w:szCs w:val="24"/>
+          <w:lang w:val="en-US"/>
+        </w:rPr>
+        <w:t xml:space="preserve">. </w:t>
+      </w:r>
+    </w:p>
+    <w:p>
+      <w:pPr>
+        <w:spacing w:after="0" w:line="480" w:lineRule="auto"/>
+        <w:rPr>
+          <w:rFonts w:ascii="Comic Sans MS" w:eastAsiaTheme="minorEastAsia" w:hAnsi="Comic Sans MS" w:cs="Times New Roman"/>
+          <w:b/>
+          <w:sz w:val="24"/>
+          <w:szCs w:val="24"/>
+          <w:lang w:val="en-US"/>
+        </w:rPr>
+      </w:pPr>
+      <w:r>
+        <w:rPr>
+          <w:rFonts w:ascii="Comic Sans MS" w:eastAsiaTheme="minorEastAsia" w:hAnsi="Comic Sans MS" w:cs="Times New Roman"/>
+          <w:b/>
+          <w:sz w:val="24"/>
+          <w:szCs w:val="24"/>
+          <w:lang w:val="en-US"/>
+        </w:rPr>
+        <w:t>Plotting Data</w:t>
+      </w:r>
+    </w:p>
+    <w:p>
+      <w:pPr>
+        <w:spacing w:after="0" w:line="480" w:lineRule="auto"/>
+        <w:ind w:firstLine="720"/>
+        <w:rPr>
+          <w:rFonts w:ascii="Times New Roman" w:eastAsiaTheme="minorEastAsia" w:hAnsi="Times New Roman" w:cs="Times New Roman"/>
+          <w:sz w:val="24"/>
+          <w:szCs w:val="24"/>
+          <w:lang w:val="en-US"/>
+        </w:rPr>
+      </w:pPr>
+      <w:r>
+        <w:rPr>
+          <w:rFonts w:ascii="Times New Roman" w:eastAsiaTheme="minorEastAsia" w:hAnsi="Times New Roman" w:cs="Times New Roman"/>
+          <w:sz w:val="24"/>
+          <w:szCs w:val="24"/>
+          <w:lang w:val="en-US"/>
+        </w:rPr>
+        <w:t xml:space="preserve">Once this has been done, </w:t>
+      </w:r>
+      <w:r>
+        <w:rPr>
+          <w:rFonts w:ascii="Times New Roman" w:eastAsiaTheme="minorEastAsia" w:hAnsi="Times New Roman" w:cs="Times New Roman"/>
+          <w:sz w:val="24"/>
+          <w:szCs w:val="24"/>
+          <w:lang w:val="en-US"/>
+        </w:rPr>
+        <w:t>it is time to plot the acceleration graphs and compare them to the 2D position graph. This allows one to see the acceleration in x, y, (and z), as compared to time, alongside the position in y compared to the position in x to get an idea of what path the tracker traced.</w:t>
+      </w:r>
+    </w:p>
+    <w:p>
+      <w:pPr>
+        <w:spacing w:after="0" w:line="480" w:lineRule="auto"/>
+        <w:ind w:firstLine="720"/>
+        <w:rPr>
+          <w:rFonts w:ascii="Times New Roman" w:eastAsiaTheme="minorEastAsia" w:hAnsi="Times New Roman" w:cs="Times New Roman"/>
+          <w:sz w:val="24"/>
+          <w:szCs w:val="24"/>
+          <w:lang w:val="en-US"/>
+        </w:rPr>
+      </w:pPr>
+      <w:r>
+        <w:rPr>
+          <w:rFonts w:ascii="Times New Roman" w:eastAsiaTheme="minorEastAsia" w:hAnsi="Times New Roman" w:cs="Times New Roman"/>
+          <w:sz w:val="24"/>
+          <w:szCs w:val="24"/>
+          <w:lang w:val="en-US"/>
+        </w:rPr>
+        <w:t xml:space="preserve">To do this, locate the file </w:t>
+      </w:r>
+      <w:r>
+        <w:rPr>
+          <w:rFonts w:ascii="Times New Roman" w:eastAsiaTheme="minorEastAsia" w:hAnsi="Times New Roman" w:cs="Times New Roman"/>
+          <w:b/>
+          <w:sz w:val="24"/>
+          <w:szCs w:val="24"/>
+          <w:lang w:val="en-US"/>
+        </w:rPr>
+        <w:t>AlphabetPlotter.py</w:t>
+      </w:r>
+      <w:r>
+        <w:rPr>
+          <w:rFonts w:ascii="Times New Roman" w:eastAsiaTheme="minorEastAsia" w:hAnsi="Times New Roman" w:cs="Times New Roman"/>
+          <w:sz w:val="24"/>
+          <w:szCs w:val="24"/>
+          <w:lang w:val="en-US"/>
+        </w:rPr>
+        <w:t xml:space="preserve"> from the </w:t>
+      </w:r>
+      <w:proofErr w:type="spellStart"/>
+      <w:r>
+        <w:rPr>
+          <w:rFonts w:ascii="Times New Roman" w:eastAsiaTheme="minorEastAsia" w:hAnsi="Times New Roman" w:cs="Times New Roman"/>
+          <w:b/>
+          <w:sz w:val="24"/>
+          <w:szCs w:val="24"/>
+          <w:lang w:val="en-US"/>
+        </w:rPr>
+        <w:t>src</w:t>
+      </w:r>
+      <w:proofErr w:type="spellEnd"/>
+      <w:r>
+        <w:rPr>
+          <w:rFonts w:ascii="Times New Roman" w:eastAsiaTheme="minorEastAsia" w:hAnsi="Times New Roman" w:cs="Times New Roman"/>
+          <w:b/>
+          <w:sz w:val="24"/>
+          <w:szCs w:val="24"/>
+          <w:lang w:val="en-US"/>
+        </w:rPr>
+        <w:t xml:space="preserve"> </w:t>
+      </w:r>
+      <w:r>
+        <w:rPr>
+          <w:rFonts w:ascii="Times New Roman" w:eastAsiaTheme="minorEastAsia" w:hAnsi="Times New Roman" w:cs="Times New Roman"/>
+          <w:sz w:val="24"/>
+          <w:szCs w:val="24"/>
+          <w:lang w:val="en-US"/>
+        </w:rPr>
+        <w:t>folder in the GitHub folder. Simply run this file, and select the desired acceleration data through the dialog box. The program will then convert the acceleration data into position data, and plot what was discussed earlier.</w:t>
+      </w:r>
+      <w:r>
+        <w:rPr>
+          <w:rFonts w:ascii="Times New Roman" w:eastAsiaTheme="minorEastAsia" w:hAnsi="Times New Roman" w:cs="Times New Roman"/>
+          <w:sz w:val="24"/>
+          <w:szCs w:val="24"/>
+          <w:lang w:val="en-US"/>
+        </w:rPr>
+        <w:t xml:space="preserve"> In its conversion process, the program will check i</w:t>
+      </w:r>
+      <w:r>
+        <w:rPr>
+          <w:rFonts w:ascii="Times New Roman" w:eastAsiaTheme="minorEastAsia" w:hAnsi="Times New Roman" w:cs="Times New Roman"/>
+          <w:sz w:val="24"/>
+          <w:szCs w:val="24"/>
+          <w:lang w:val="en-US"/>
+        </w:rPr>
+        <w:t xml:space="preserve">f an acceleration data </w:t>
+      </w:r>
+      <w:r>
+        <w:rPr>
+          <w:rFonts w:ascii="Times New Roman" w:eastAsiaTheme="minorEastAsia" w:hAnsi="Times New Roman" w:cs="Times New Roman"/>
+          <w:sz w:val="24"/>
+          <w:szCs w:val="24"/>
+          <w:lang w:val="en-US"/>
+        </w:rPr>
+        <w:t>value</w:t>
+      </w:r>
+      <w:r>
+        <w:rPr>
+          <w:rFonts w:ascii="Times New Roman" w:eastAsiaTheme="minorEastAsia" w:hAnsi="Times New Roman" w:cs="Times New Roman"/>
+          <w:sz w:val="24"/>
+          <w:szCs w:val="24"/>
+          <w:lang w:val="en-US"/>
+        </w:rPr>
+        <w:t xml:space="preserve"> is under a certain error margin (which depends on the device), </w:t>
+      </w:r>
+      <w:r>
+        <w:rPr>
+          <w:rFonts w:ascii="Times New Roman" w:eastAsiaTheme="minorEastAsia" w:hAnsi="Times New Roman" w:cs="Times New Roman"/>
+          <w:sz w:val="24"/>
+          <w:szCs w:val="24"/>
+          <w:lang w:val="en-US"/>
+        </w:rPr>
+        <w:t>and if so, the acceleration in that direction will be turned into a zero value.</w:t>
+      </w:r>
+      <w:r>
+        <w:rPr>
+          <w:rFonts w:ascii="Times New Roman" w:eastAsiaTheme="minorEastAsia" w:hAnsi="Times New Roman" w:cs="Times New Roman"/>
+          <w:sz w:val="24"/>
+          <w:szCs w:val="24"/>
+          <w:lang w:val="en-US"/>
+        </w:rPr>
+        <w:t xml:space="preserve"> If the </w:t>
+      </w:r>
+      <w:r>
+        <w:rPr>
+          <w:rFonts w:ascii="Times New Roman" w:eastAsiaTheme="minorEastAsia" w:hAnsi="Times New Roman" w:cs="Times New Roman"/>
+          <w:sz w:val="24"/>
+          <w:szCs w:val="24"/>
+          <w:lang w:val="en-US"/>
+        </w:rPr>
+        <w:t xml:space="preserve">obtained </w:t>
+      </w:r>
+      <w:r>
+        <w:rPr>
+          <w:rFonts w:ascii="Times New Roman" w:eastAsiaTheme="minorEastAsia" w:hAnsi="Times New Roman" w:cs="Times New Roman"/>
+          <w:sz w:val="24"/>
+          <w:szCs w:val="24"/>
+          <w:lang w:val="en-US"/>
+        </w:rPr>
+        <w:t xml:space="preserve">position plot does not look like the written letter, see the </w:t>
+      </w:r>
+      <w:r>
+        <w:rPr>
+          <w:rFonts w:ascii="Times New Roman" w:eastAsiaTheme="minorEastAsia" w:hAnsi="Times New Roman" w:cs="Times New Roman"/>
+          <w:sz w:val="24"/>
+          <w:szCs w:val="24"/>
+          <w:lang w:val="en-US"/>
+        </w:rPr>
+        <w:t xml:space="preserve">above section “Counteracting </w:t>
+      </w:r>
+      <w:r>
+        <w:rPr>
+          <w:rFonts w:ascii="Times New Roman" w:eastAsiaTheme="minorEastAsia" w:hAnsi="Times New Roman" w:cs="Times New Roman"/>
+          <w:sz w:val="24"/>
+          <w:szCs w:val="24"/>
+          <w:lang w:val="en-US"/>
+        </w:rPr>
+        <w:t>Drift</w:t>
+      </w:r>
+      <w:r>
+        <w:rPr>
+          <w:rFonts w:ascii="Times New Roman" w:eastAsiaTheme="minorEastAsia" w:hAnsi="Times New Roman" w:cs="Times New Roman"/>
+          <w:sz w:val="24"/>
+          <w:szCs w:val="24"/>
+          <w:lang w:val="en-US"/>
+        </w:rPr>
+        <w:t>”</w:t>
+      </w:r>
+      <w:r>
+        <w:rPr>
+          <w:rFonts w:ascii="Times New Roman" w:eastAsiaTheme="minorEastAsia" w:hAnsi="Times New Roman" w:cs="Times New Roman"/>
+          <w:sz w:val="24"/>
+          <w:szCs w:val="24"/>
+          <w:lang w:val="en-US"/>
+        </w:rPr>
+        <w:t xml:space="preserve"> to improve your data.</w:t>
+      </w:r>
       <w:bookmarkStart w:id="0" w:name="_GoBack"/>
       <w:bookmarkEnd w:id="0"/>
     </w:p>
@@ -317,8 +1434,102 @@
 </w:document>
 </file>
 
+<file path=word/numbering.xml><?xml version="1.0" encoding="utf-8"?>
+<w:numbering xmlns:wpc="http://schemas.microsoft.com/office/word/2010/wordprocessingCanvas" xmlns:mc="http://schemas.openxmlformats.org/markup-compatibility/2006" xmlns:o="urn:schemas-microsoft-com:office:office" xmlns:r="http://schemas.openxmlformats.org/officeDocument/2006/relationships" xmlns:m="http://schemas.openxmlformats.org/officeDocument/2006/math" xmlns:v="urn:schemas-microsoft-com:vml" xmlns:wp14="http://schemas.microsoft.com/office/word/2010/wordprocessingDrawing" xmlns:wp="http://schemas.openxmlformats.org/drawingml/2006/wordprocessingDrawing" xmlns:w10="urn:schemas-microsoft-com:office:word" xmlns:w="http://schemas.openxmlformats.org/wordprocessingml/2006/main" xmlns:w14="http://schemas.microsoft.com/office/word/2010/wordml" xmlns:w15="http://schemas.microsoft.com/office/word/2012/wordml" xmlns:wpg="http://schemas.microsoft.com/office/word/2010/wordprocessingGroup" xmlns:wpi="http://schemas.microsoft.com/office/word/2010/wordprocessingInk" xmlns:wne="http://schemas.microsoft.com/office/word/2006/wordml" xmlns:wps="http://schemas.microsoft.com/office/word/2010/wordprocessingShape" mc:Ignorable="w14 w15 wp14">
+  <w:abstractNum w:abstractNumId="0" w15:restartNumberingAfterBreak="0">
+    <w:nsid w:val="3E613F01"/>
+    <w:multiLevelType w:val="hybridMultilevel"/>
+    <w:tmpl w:val="B86232B4"/>
+    <w:lvl w:ilvl="0" w:tplc="1009000F">
+      <w:start w:val="1"/>
+      <w:numFmt w:val="decimal"/>
+      <w:lvlText w:val="%1."/>
+      <w:lvlJc w:val="left"/>
+      <w:pPr>
+        <w:ind w:left="1080" w:hanging="360"/>
+      </w:pPr>
+    </w:lvl>
+    <w:lvl w:ilvl="1" w:tplc="10090019">
+      <w:start w:val="1"/>
+      <w:numFmt w:val="lowerLetter"/>
+      <w:lvlText w:val="%2."/>
+      <w:lvlJc w:val="left"/>
+      <w:pPr>
+        <w:ind w:left="1800" w:hanging="360"/>
+      </w:pPr>
+    </w:lvl>
+    <w:lvl w:ilvl="2" w:tplc="1009001B" w:tentative="1">
+      <w:start w:val="1"/>
+      <w:numFmt w:val="lowerRoman"/>
+      <w:lvlText w:val="%3."/>
+      <w:lvlJc w:val="right"/>
+      <w:pPr>
+        <w:ind w:left="2520" w:hanging="180"/>
+      </w:pPr>
+    </w:lvl>
+    <w:lvl w:ilvl="3" w:tplc="1009000F" w:tentative="1">
+      <w:start w:val="1"/>
+      <w:numFmt w:val="decimal"/>
+      <w:lvlText w:val="%4."/>
+      <w:lvlJc w:val="left"/>
+      <w:pPr>
+        <w:ind w:left="3240" w:hanging="360"/>
+      </w:pPr>
+    </w:lvl>
+    <w:lvl w:ilvl="4" w:tplc="10090019" w:tentative="1">
+      <w:start w:val="1"/>
+      <w:numFmt w:val="lowerLetter"/>
+      <w:lvlText w:val="%5."/>
+      <w:lvlJc w:val="left"/>
+      <w:pPr>
+        <w:ind w:left="3960" w:hanging="360"/>
+      </w:pPr>
+    </w:lvl>
+    <w:lvl w:ilvl="5" w:tplc="1009001B" w:tentative="1">
+      <w:start w:val="1"/>
+      <w:numFmt w:val="lowerRoman"/>
+      <w:lvlText w:val="%6."/>
+      <w:lvlJc w:val="right"/>
+      <w:pPr>
+        <w:ind w:left="4680" w:hanging="180"/>
+      </w:pPr>
+    </w:lvl>
+    <w:lvl w:ilvl="6" w:tplc="1009000F" w:tentative="1">
+      <w:start w:val="1"/>
+      <w:numFmt w:val="decimal"/>
+      <w:lvlText w:val="%7."/>
+      <w:lvlJc w:val="left"/>
+      <w:pPr>
+        <w:ind w:left="5400" w:hanging="360"/>
+      </w:pPr>
+    </w:lvl>
+    <w:lvl w:ilvl="7" w:tplc="10090019" w:tentative="1">
+      <w:start w:val="1"/>
+      <w:numFmt w:val="lowerLetter"/>
+      <w:lvlText w:val="%8."/>
+      <w:lvlJc w:val="left"/>
+      <w:pPr>
+        <w:ind w:left="6120" w:hanging="360"/>
+      </w:pPr>
+    </w:lvl>
+    <w:lvl w:ilvl="8" w:tplc="1009001B" w:tentative="1">
+      <w:start w:val="1"/>
+      <w:numFmt w:val="lowerRoman"/>
+      <w:lvlText w:val="%9."/>
+      <w:lvlJc w:val="right"/>
+      <w:pPr>
+        <w:ind w:left="6840" w:hanging="180"/>
+      </w:pPr>
+    </w:lvl>
+  </w:abstractNum>
+  <w:num w:numId="1">
+    <w:abstractNumId w:val="0"/>
+  </w:num>
+</w:numbering>
+</file>
+
 <file path=word/styles.xml><?xml version="1.0" encoding="utf-8"?>
-<w:styles xmlns:mc="http://schemas.openxmlformats.org/markup-compatibility/2006" xmlns:r="http://schemas.openxmlformats.org/officeDocument/2006/relationships" xmlns:w="http://schemas.openxmlformats.org/wordprocessingml/2006/main" xmlns:w14="http://schemas.microsoft.com/office/word/2010/wordml" xmlns:w15="http://schemas.microsoft.com/office/word/2012/wordml" xmlns:w16cid="http://schemas.microsoft.com/office/word/2016/wordml/cid" xmlns:w16se="http://schemas.microsoft.com/office/word/2015/wordml/symex" mc:Ignorable="w14 w15 w16se w16cid">
+<w:styles xmlns:mc="http://schemas.openxmlformats.org/markup-compatibility/2006" xmlns:r="http://schemas.openxmlformats.org/officeDocument/2006/relationships" xmlns:w="http://schemas.openxmlformats.org/wordprocessingml/2006/main" xmlns:w14="http://schemas.microsoft.com/office/word/2010/wordml" xmlns:w15="http://schemas.microsoft.com/office/word/2012/wordml" mc:Ignorable="w14 w15">
   <w:docDefaults>
     <w:rPrDefault>
       <w:rPr>
@@ -334,7 +1545,7 @@
       </w:pPr>
     </w:pPrDefault>
   </w:docDefaults>
-  <w:latentStyles w:defLockedState="0" w:defUIPriority="99" w:defSemiHidden="0" w:defUnhideWhenUsed="0" w:defQFormat="0" w:count="376">
+  <w:latentStyles w:defLockedState="0" w:defUIPriority="99" w:defSemiHidden="0" w:defUnhideWhenUsed="0" w:defQFormat="0" w:count="371">
     <w:lsdException w:name="Normal" w:uiPriority="0" w:qFormat="1"/>
     <w:lsdException w:name="heading 1" w:uiPriority="9" w:qFormat="1"/>
     <w:lsdException w:name="heading 2" w:semiHidden="1" w:uiPriority="9" w:unhideWhenUsed="1" w:qFormat="1"/>
@@ -706,11 +1917,6 @@
     <w:lsdException w:name="List Table 5 Dark Accent 6" w:uiPriority="50"/>
     <w:lsdException w:name="List Table 6 Colorful Accent 6" w:uiPriority="51"/>
     <w:lsdException w:name="List Table 7 Colorful Accent 6" w:uiPriority="52"/>
-    <w:lsdException w:name="Mention" w:semiHidden="1" w:unhideWhenUsed="1"/>
-    <w:lsdException w:name="Smart Hyperlink" w:semiHidden="1" w:unhideWhenUsed="1"/>
-    <w:lsdException w:name="Hashtag" w:semiHidden="1" w:unhideWhenUsed="1"/>
-    <w:lsdException w:name="Unresolved Mention" w:semiHidden="1" w:unhideWhenUsed="1"/>
-    <w:lsdException w:name="Smart Link" w:semiHidden="1" w:unhideWhenUsed="1"/>
   </w:latentStyles>
   <w:style w:type="paragraph" w:default="1" w:styleId="Normal">
     <w:name w:val="Normal"/>
@@ -719,7 +1925,6 @@
   <w:style w:type="character" w:default="1" w:styleId="DefaultParagraphFont">
     <w:name w:val="Default Paragraph Font"/>
     <w:uiPriority w:val="1"/>
-    <w:semiHidden/>
     <w:unhideWhenUsed/>
   </w:style>
   <w:style w:type="table" w:default="1" w:styleId="TableNormal">
@@ -742,6 +1947,27 @@
     <w:uiPriority w:val="99"/>
     <w:semiHidden/>
     <w:unhideWhenUsed/>
+  </w:style>
+  <w:style w:type="character" w:styleId="PlaceholderText">
+    <w:name w:val="Placeholder Text"/>
+    <w:basedOn w:val="DefaultParagraphFont"/>
+    <w:uiPriority w:val="99"/>
+    <w:semiHidden/>
+    <w:rsid w:val="00993528"/>
+    <w:rPr>
+      <w:color w:val="808080"/>
+    </w:rPr>
+  </w:style>
+  <w:style w:type="paragraph" w:styleId="ListParagraph">
+    <w:name w:val="List Paragraph"/>
+    <w:basedOn w:val="Normal"/>
+    <w:uiPriority w:val="34"/>
+    <w:qFormat/>
+    <w:rsid w:val="003D12B6"/>
+    <w:pPr>
+      <w:ind w:left="720"/>
+      <w:contextualSpacing/>
+    </w:pPr>
   </w:style>
 </w:styles>
 </file>
@@ -1039,4 +2265,16 @@
     </a:ext>
   </a:extLst>
 </a:theme>
+</file>
+
+<file path=customXml/item1.xml><?xml version="1.0" encoding="utf-8"?>
+<b:Sources xmlns:b="http://schemas.openxmlformats.org/officeDocument/2006/bibliography" xmlns="http://schemas.openxmlformats.org/officeDocument/2006/bibliography" SelectedStyle="\APASixthEditionOfficeOnline.xsl" StyleName="APA" Version="6"/>
+</file>
+
+<file path=customXml/itemProps1.xml><?xml version="1.0" encoding="utf-8"?>
+<ds:datastoreItem xmlns:ds="http://schemas.openxmlformats.org/officeDocument/2006/customXml" ds:itemID="{DCE47DB7-0AAB-4047-8AB4-250ED48430A3}">
+  <ds:schemaRefs>
+    <ds:schemaRef ds:uri="http://schemas.openxmlformats.org/officeDocument/2006/bibliography"/>
+  </ds:schemaRefs>
+</ds:datastoreItem>
 </file>
</xml_diff>